<commit_message>
Personalize section: fetching country data for select options; adding to cart functionality
</commit_message>
<xml_diff>
--- a/dist/description.docx
+++ b/dist/description.docx
@@ -12,6 +12,130 @@
         <w:rPr>
           <w:lang w:val="en-US"/>
         </w:rPr>
+        <w:t>Features of the project:</w:t>
+      </w:r>
+    </w:p>
+    <w:p>
+      <w:pPr>
+        <w:pStyle w:val="a3"/>
+        <w:numPr>
+          <w:ilvl w:val="0"/>
+          <w:numId w:val="1"/>
+        </w:numPr>
+        <w:rPr>
+          <w:lang w:val="en-US"/>
+        </w:rPr>
+      </w:pPr>
+      <w:r>
+        <w:rPr>
+          <w:lang w:val="en-US"/>
+        </w:rPr>
+        <w:t>pure JS &amp; CSS</w:t>
+      </w:r>
+    </w:p>
+    <w:p>
+      <w:pPr>
+        <w:pStyle w:val="a3"/>
+        <w:numPr>
+          <w:ilvl w:val="0"/>
+          <w:numId w:val="1"/>
+        </w:numPr>
+        <w:rPr>
+          <w:lang w:val="en-US"/>
+        </w:rPr>
+      </w:pPr>
+      <w:r>
+        <w:rPr>
+          <w:lang w:val="en-US"/>
+        </w:rPr>
+        <w:t>SASS as precompiler</w:t>
+      </w:r>
+    </w:p>
+    <w:p>
+      <w:pPr>
+        <w:pStyle w:val="a3"/>
+        <w:numPr>
+          <w:ilvl w:val="0"/>
+          <w:numId w:val="1"/>
+        </w:numPr>
+        <w:rPr>
+          <w:lang w:val="en-US"/>
+        </w:rPr>
+      </w:pPr>
+      <w:r>
+        <w:rPr>
+          <w:lang w:val="en-US"/>
+        </w:rPr>
+        <w:t>online store</w:t>
+      </w:r>
+    </w:p>
+    <w:p>
+      <w:pPr>
+        <w:pStyle w:val="a3"/>
+        <w:numPr>
+          <w:ilvl w:val="0"/>
+          <w:numId w:val="1"/>
+        </w:numPr>
+        <w:rPr>
+          <w:lang w:val="en-US"/>
+        </w:rPr>
+      </w:pPr>
+      <w:r>
+        <w:rPr>
+          <w:lang w:val="en-US"/>
+        </w:rPr>
+        <w:t>local storage</w:t>
+      </w:r>
+    </w:p>
+    <w:p>
+      <w:pPr>
+        <w:pStyle w:val="a3"/>
+        <w:numPr>
+          <w:ilvl w:val="0"/>
+          <w:numId w:val="1"/>
+        </w:numPr>
+        <w:rPr>
+          <w:lang w:val="en-US"/>
+        </w:rPr>
+      </w:pPr>
+      <w:r>
+        <w:rPr>
+          <w:lang w:val="en-US"/>
+        </w:rPr>
+        <w:t>fetch API</w:t>
+      </w:r>
+    </w:p>
+    <w:p>
+      <w:pPr>
+        <w:pStyle w:val="a3"/>
+        <w:numPr>
+          <w:ilvl w:val="0"/>
+          <w:numId w:val="1"/>
+        </w:numPr>
+        <w:rPr>
+          <w:lang w:val="en-US"/>
+        </w:rPr>
+      </w:pPr>
+      <w:r>
+        <w:rPr>
+          <w:lang w:val="en-US"/>
+        </w:rPr>
+        <w:t>basic search</w:t>
+      </w:r>
+    </w:p>
+    <w:p/>
+    <w:p/>
+    <w:p/>
+    <w:p>
+      <w:pPr>
+        <w:rPr>
+          <w:lang w:val="en-US"/>
+        </w:rPr>
+      </w:pPr>
+      <w:r>
+        <w:rPr>
+          <w:lang w:val="en-US"/>
+        </w:rPr>
         <w:t xml:space="preserve">1. </w:t>
       </w:r>
       <w:r>
@@ -400,6 +524,7 @@
         <w:rPr>
           <w:lang w:val="en-US"/>
         </w:rPr>
+        <w:lastRenderedPageBreak/>
         <w:t>2.68</w:t>
       </w:r>
     </w:p>
@@ -416,6 +541,9 @@
         <w:t>8.  47% Dark chocolate</w:t>
       </w:r>
       <w:r>
+        <w:rPr>
+          <w:lang w:val="en-US"/>
+        </w:rPr>
         <w:t xml:space="preserve"> 200</w:t>
       </w:r>
       <w:r>
@@ -466,6 +594,127 @@
     </w:sectPr>
   </w:body>
 </w:document>
+</file>
+
+<file path=word/numbering.xml><?xml version="1.0" encoding="utf-8"?>
+<w:numbering xmlns:ve="http://schemas.openxmlformats.org/markup-compatibility/2006" xmlns:o="urn:schemas-microsoft-com:office:office" xmlns:r="http://schemas.openxmlformats.org/officeDocument/2006/relationships" xmlns:m="http://schemas.openxmlformats.org/officeDocument/2006/math" xmlns:v="urn:schemas-microsoft-com:vml" xmlns:wp="http://schemas.openxmlformats.org/drawingml/2006/wordprocessingDrawing" xmlns:w10="urn:schemas-microsoft-com:office:word" xmlns:w="http://schemas.openxmlformats.org/wordprocessingml/2006/main" xmlns:wne="http://schemas.microsoft.com/office/word/2006/wordml">
+  <w:abstractNum w:abstractNumId="0">
+    <w:nsid w:val="09AF3763"/>
+    <w:multiLevelType w:val="hybridMultilevel"/>
+    <w:tmpl w:val="254052DE"/>
+    <w:lvl w:ilvl="0" w:tplc="04190001">
+      <w:start w:val="1"/>
+      <w:numFmt w:val="bullet"/>
+      <w:lvlText w:val=""/>
+      <w:lvlJc w:val="left"/>
+      <w:pPr>
+        <w:ind w:left="720" w:hanging="360"/>
+      </w:pPr>
+      <w:rPr>
+        <w:rFonts w:ascii="Symbol" w:hAnsi="Symbol" w:hint="default"/>
+      </w:rPr>
+    </w:lvl>
+    <w:lvl w:ilvl="1" w:tplc="04190003" w:tentative="1">
+      <w:start w:val="1"/>
+      <w:numFmt w:val="bullet"/>
+      <w:lvlText w:val="o"/>
+      <w:lvlJc w:val="left"/>
+      <w:pPr>
+        <w:ind w:left="1440" w:hanging="360"/>
+      </w:pPr>
+      <w:rPr>
+        <w:rFonts w:ascii="Courier New" w:hAnsi="Courier New" w:cs="Courier New" w:hint="default"/>
+      </w:rPr>
+    </w:lvl>
+    <w:lvl w:ilvl="2" w:tplc="04190005" w:tentative="1">
+      <w:start w:val="1"/>
+      <w:numFmt w:val="bullet"/>
+      <w:lvlText w:val=""/>
+      <w:lvlJc w:val="left"/>
+      <w:pPr>
+        <w:ind w:left="2160" w:hanging="360"/>
+      </w:pPr>
+      <w:rPr>
+        <w:rFonts w:ascii="Wingdings" w:hAnsi="Wingdings" w:hint="default"/>
+      </w:rPr>
+    </w:lvl>
+    <w:lvl w:ilvl="3" w:tplc="04190001" w:tentative="1">
+      <w:start w:val="1"/>
+      <w:numFmt w:val="bullet"/>
+      <w:lvlText w:val=""/>
+      <w:lvlJc w:val="left"/>
+      <w:pPr>
+        <w:ind w:left="2880" w:hanging="360"/>
+      </w:pPr>
+      <w:rPr>
+        <w:rFonts w:ascii="Symbol" w:hAnsi="Symbol" w:hint="default"/>
+      </w:rPr>
+    </w:lvl>
+    <w:lvl w:ilvl="4" w:tplc="04190003" w:tentative="1">
+      <w:start w:val="1"/>
+      <w:numFmt w:val="bullet"/>
+      <w:lvlText w:val="o"/>
+      <w:lvlJc w:val="left"/>
+      <w:pPr>
+        <w:ind w:left="3600" w:hanging="360"/>
+      </w:pPr>
+      <w:rPr>
+        <w:rFonts w:ascii="Courier New" w:hAnsi="Courier New" w:cs="Courier New" w:hint="default"/>
+      </w:rPr>
+    </w:lvl>
+    <w:lvl w:ilvl="5" w:tplc="04190005" w:tentative="1">
+      <w:start w:val="1"/>
+      <w:numFmt w:val="bullet"/>
+      <w:lvlText w:val=""/>
+      <w:lvlJc w:val="left"/>
+      <w:pPr>
+        <w:ind w:left="4320" w:hanging="360"/>
+      </w:pPr>
+      <w:rPr>
+        <w:rFonts w:ascii="Wingdings" w:hAnsi="Wingdings" w:hint="default"/>
+      </w:rPr>
+    </w:lvl>
+    <w:lvl w:ilvl="6" w:tplc="04190001" w:tentative="1">
+      <w:start w:val="1"/>
+      <w:numFmt w:val="bullet"/>
+      <w:lvlText w:val=""/>
+      <w:lvlJc w:val="left"/>
+      <w:pPr>
+        <w:ind w:left="5040" w:hanging="360"/>
+      </w:pPr>
+      <w:rPr>
+        <w:rFonts w:ascii="Symbol" w:hAnsi="Symbol" w:hint="default"/>
+      </w:rPr>
+    </w:lvl>
+    <w:lvl w:ilvl="7" w:tplc="04190003" w:tentative="1">
+      <w:start w:val="1"/>
+      <w:numFmt w:val="bullet"/>
+      <w:lvlText w:val="o"/>
+      <w:lvlJc w:val="left"/>
+      <w:pPr>
+        <w:ind w:left="5760" w:hanging="360"/>
+      </w:pPr>
+      <w:rPr>
+        <w:rFonts w:ascii="Courier New" w:hAnsi="Courier New" w:cs="Courier New" w:hint="default"/>
+      </w:rPr>
+    </w:lvl>
+    <w:lvl w:ilvl="8" w:tplc="04190005" w:tentative="1">
+      <w:start w:val="1"/>
+      <w:numFmt w:val="bullet"/>
+      <w:lvlText w:val=""/>
+      <w:lvlJc w:val="left"/>
+      <w:pPr>
+        <w:ind w:left="6480" w:hanging="360"/>
+      </w:pPr>
+      <w:rPr>
+        <w:rFonts w:ascii="Wingdings" w:hAnsi="Wingdings" w:hint="default"/>
+      </w:rPr>
+    </w:lvl>
+  </w:abstractNum>
+  <w:num w:numId="1">
+    <w:abstractNumId w:val="0"/>
+  </w:num>
+</w:numbering>
 </file>
 
 <file path=word/styles.xml><?xml version="1.0" encoding="utf-8"?>
@@ -656,6 +905,17 @@
     <w:uiPriority w:val="99"/>
     <w:semiHidden/>
     <w:unhideWhenUsed/>
+  </w:style>
+  <w:style w:type="paragraph" w:styleId="a3">
+    <w:name w:val="List Paragraph"/>
+    <w:basedOn w:val="a"/>
+    <w:uiPriority w:val="34"/>
+    <w:qFormat/>
+    <w:rsid w:val="003502A6"/>
+    <w:pPr>
+      <w:ind w:left="720"/>
+      <w:contextualSpacing/>
+    </w:pPr>
   </w:style>
 </w:styles>
 </file>

</xml_diff>

<commit_message>
Full functionality of personolized section & error messages
</commit_message>
<xml_diff>
--- a/dist/description.docx
+++ b/dist/description.docx
@@ -30,7 +30,13 @@
         <w:rPr>
           <w:lang w:val="en-US"/>
         </w:rPr>
-        <w:t>pure JS &amp; CSS</w:t>
+        <w:t xml:space="preserve">minimalistic </w:t>
+      </w:r>
+      <w:r>
+        <w:rPr>
+          <w:lang w:val="en-US"/>
+        </w:rPr>
+        <w:t>style</w:t>
       </w:r>
     </w:p>
     <w:p>
@@ -48,7 +54,7 @@
         <w:rPr>
           <w:lang w:val="en-US"/>
         </w:rPr>
-        <w:t>SASS as precompiler</w:t>
+        <w:t>custom design from scratch</w:t>
       </w:r>
     </w:p>
     <w:p>
@@ -66,7 +72,7 @@
         <w:rPr>
           <w:lang w:val="en-US"/>
         </w:rPr>
-        <w:t>online store</w:t>
+        <w:t>pure JS &amp; CSS</w:t>
       </w:r>
     </w:p>
     <w:p>
@@ -84,8 +90,22 @@
         <w:rPr>
           <w:lang w:val="en-US"/>
         </w:rPr>
-        <w:t>local storage</w:t>
-      </w:r>
+        <w:t xml:space="preserve">SASS as </w:t>
+      </w:r>
+      <w:r>
+        <w:rPr>
+          <w:lang w:val="en-US"/>
+        </w:rPr>
+        <w:t xml:space="preserve">style </w:t>
+      </w:r>
+      <w:proofErr w:type="spellStart"/>
+      <w:r>
+        <w:rPr>
+          <w:lang w:val="en-US"/>
+        </w:rPr>
+        <w:t>precompiler</w:t>
+      </w:r>
+      <w:proofErr w:type="spellEnd"/>
     </w:p>
     <w:p>
       <w:pPr>
@@ -102,7 +122,7 @@
         <w:rPr>
           <w:lang w:val="en-US"/>
         </w:rPr>
-        <w:t>fetch API</w:t>
+        <w:t>online store</w:t>
       </w:r>
     </w:p>
     <w:p>
@@ -120,12 +140,128 @@
         <w:rPr>
           <w:lang w:val="en-US"/>
         </w:rPr>
+        <w:t>local storage</w:t>
+      </w:r>
+    </w:p>
+    <w:p>
+      <w:pPr>
+        <w:pStyle w:val="a3"/>
+        <w:numPr>
+          <w:ilvl w:val="0"/>
+          <w:numId w:val="1"/>
+        </w:numPr>
+        <w:rPr>
+          <w:lang w:val="en-US"/>
+        </w:rPr>
+      </w:pPr>
+      <w:r>
+        <w:rPr>
+          <w:lang w:val="en-US"/>
+        </w:rPr>
+        <w:t>fetch API</w:t>
+      </w:r>
+    </w:p>
+    <w:p>
+      <w:pPr>
+        <w:pStyle w:val="a3"/>
+        <w:numPr>
+          <w:ilvl w:val="0"/>
+          <w:numId w:val="1"/>
+        </w:numPr>
+        <w:rPr>
+          <w:lang w:val="en-US"/>
+        </w:rPr>
+      </w:pPr>
+      <w:r>
+        <w:rPr>
+          <w:lang w:val="en-US"/>
+        </w:rPr>
         <w:t>basic search</w:t>
       </w:r>
     </w:p>
-    <w:p/>
-    <w:p/>
-    <w:p/>
+    <w:p>
+      <w:pPr>
+        <w:pStyle w:val="a3"/>
+        <w:numPr>
+          <w:ilvl w:val="0"/>
+          <w:numId w:val="1"/>
+        </w:numPr>
+        <w:rPr>
+          <w:lang w:val="en-US"/>
+        </w:rPr>
+      </w:pPr>
+      <w:r>
+        <w:rPr>
+          <w:lang w:val="en-US"/>
+        </w:rPr>
+        <w:t>sign in form</w:t>
+      </w:r>
+    </w:p>
+    <w:p>
+      <w:pPr>
+        <w:pStyle w:val="a3"/>
+        <w:numPr>
+          <w:ilvl w:val="0"/>
+          <w:numId w:val="1"/>
+        </w:numPr>
+        <w:rPr>
+          <w:lang w:val="en-US"/>
+        </w:rPr>
+      </w:pPr>
+      <w:r>
+        <w:rPr>
+          <w:lang w:val="en-US"/>
+        </w:rPr>
+        <w:t>customizable product</w:t>
+      </w:r>
+    </w:p>
+    <w:p>
+      <w:pPr>
+        <w:pStyle w:val="a3"/>
+        <w:numPr>
+          <w:ilvl w:val="0"/>
+          <w:numId w:val="1"/>
+        </w:numPr>
+        <w:rPr>
+          <w:lang w:val="en-US"/>
+        </w:rPr>
+      </w:pPr>
+      <w:proofErr w:type="spellStart"/>
+      <w:r>
+        <w:rPr>
+          <w:lang w:val="en-US"/>
+        </w:rPr>
+        <w:t>flexbox</w:t>
+      </w:r>
+      <w:proofErr w:type="spellEnd"/>
+      <w:r>
+        <w:rPr>
+          <w:lang w:val="en-US"/>
+        </w:rPr>
+        <w:t xml:space="preserve"> / grid</w:t>
+      </w:r>
+    </w:p>
+    <w:p>
+      <w:pPr>
+        <w:rPr>
+          <w:lang w:val="en-US"/>
+        </w:rPr>
+      </w:pPr>
+    </w:p>
+    <w:p>
+      <w:pPr>
+        <w:rPr>
+          <w:lang w:val="en-US"/>
+        </w:rPr>
+      </w:pPr>
+    </w:p>
+    <w:p>
+      <w:pPr>
+        <w:rPr>
+          <w:lang w:val="en-US"/>
+        </w:rPr>
+      </w:pPr>
+    </w:p>
     <w:p>
       <w:pPr>
         <w:rPr>
@@ -461,6 +597,7 @@
         <w:rPr>
           <w:lang w:val="en-US"/>
         </w:rPr>
+        <w:lastRenderedPageBreak/>
         <w:t>2.65</w:t>
       </w:r>
     </w:p>
@@ -524,7 +661,6 @@
         <w:rPr>
           <w:lang w:val="en-US"/>
         </w:rPr>
-        <w:lastRenderedPageBreak/>
         <w:t>2.68</w:t>
       </w:r>
     </w:p>

</xml_diff>

<commit_message>
Skewed background for slider control buttons: markup & style; history section: markup& style
</commit_message>
<xml_diff>
--- a/dist/description.docx
+++ b/dist/description.docx
@@ -714,6 +714,121 @@
         </w:rPr>
         <w:t>2.71</w:t>
       </w:r>
+    </w:p>
+    <w:p>
+      <w:pPr>
+        <w:rPr>
+          <w:lang w:val="en-US"/>
+        </w:rPr>
+      </w:pPr>
+    </w:p>
+    <w:p>
+      <w:pPr>
+        <w:rPr>
+          <w:lang w:val="en-US"/>
+        </w:rPr>
+      </w:pPr>
+    </w:p>
+    <w:p>
+      <w:pPr>
+        <w:rPr>
+          <w:lang w:val="en-US"/>
+        </w:rPr>
+      </w:pPr>
+      <w:r>
+        <w:rPr>
+          <w:lang w:val="en-US"/>
+        </w:rPr>
+        <w:t>//History</w:t>
+      </w:r>
+    </w:p>
+    <w:p>
+      <w:pPr>
+        <w:spacing w:line="240" w:lineRule="auto"/>
+        <w:jc w:val="center"/>
+        <w:outlineLvl w:val="1"/>
+        <w:rPr>
+          <w:rFonts w:ascii="Dancing Script" w:eastAsia="Times New Roman" w:hAnsi="Dancing Script" w:cs="Times New Roman"/>
+          <w:color w:val="9D2235"/>
+          <w:sz w:val="66"/>
+          <w:szCs w:val="66"/>
+          <w:lang w:val="en-US"/>
+        </w:rPr>
+      </w:pPr>
+      <w:r>
+        <w:rPr>
+          <w:rFonts w:ascii="Dancing Script" w:eastAsia="Times New Roman" w:hAnsi="Dancing Script" w:cs="Times New Roman"/>
+          <w:color w:val="9D2235"/>
+          <w:sz w:val="66"/>
+          <w:szCs w:val="66"/>
+          <w:lang w:val="en-US"/>
+        </w:rPr>
+        <w:t>History is our tradition</w:t>
+      </w:r>
+    </w:p>
+    <w:p>
+      <w:pPr>
+        <w:rPr>
+          <w:lang w:val="en-US"/>
+        </w:rPr>
+      </w:pPr>
+      <w:r>
+        <w:rPr>
+          <w:lang w:val="en-US"/>
+        </w:rPr>
+        <w:t xml:space="preserve">A love of fine chocolate has been inherent to us for nearly </w:t>
+      </w:r>
+      <w:r>
+        <w:rPr>
+          <w:lang w:val="en-US"/>
+        </w:rPr>
+        <w:t>100</w:t>
+      </w:r>
+      <w:r>
+        <w:rPr>
+          <w:lang w:val="en-US"/>
+        </w:rPr>
+        <w:t xml:space="preserve"> years. For already three generations we have devoted ourselves to the chocolate and trade, to the fabrication of the finest tastes. Today, we are delivering our fine chocolate worldwide.</w:t>
+      </w:r>
+    </w:p>
+    <w:p>
+      <w:pPr>
+        <w:rPr>
+          <w:lang w:val="en-US"/>
+        </w:rPr>
+      </w:pPr>
+      <w:r>
+        <w:rPr>
+          <w:lang w:val="en-US"/>
+        </w:rPr>
+        <w:t>Yet, we never forget our roots. To be actively and wholeheartedly involved, to honor the old and, at the same time, dare to try the new – is our conviction and characterizes us as a family business. And I can give you my personal word of honor on this.</w:t>
+      </w:r>
+    </w:p>
+    <w:p>
+      <w:pPr>
+        <w:rPr>
+          <w:lang w:val="en-US"/>
+        </w:rPr>
+      </w:pPr>
+      <w:r>
+        <w:rPr>
+          <w:lang w:val="en-US"/>
+        </w:rPr>
+        <w:tab/>
+      </w:r>
+      <w:proofErr w:type="spellStart"/>
+      <w:r>
+        <w:t>Frank</w:t>
+      </w:r>
+      <w:proofErr w:type="spellEnd"/>
+      <w:r>
+        <w:t xml:space="preserve"> </w:t>
+      </w:r>
+      <w:proofErr w:type="spellStart"/>
+      <w:r>
+        <w:t>Paletti</w:t>
+      </w:r>
+      <w:proofErr w:type="spellEnd"/>
     </w:p>
     <w:p>
       <w:pPr>

</xml_diff>